<commit_message>
change in module 4
</commit_message>
<xml_diff>
--- a/Module 4/Module 4_Assessment.docx
+++ b/Module 4/Module 4_Assessment.docx
@@ -1213,7 +1213,28 @@
           <w:szCs w:val="19"/>
           <w:shd w:val="clear" w:fill="FFFFFF"/>
         </w:rPr>
-        <w:t>".//span[@class='a-size- s-underline-text']"</w:t>
+        <w:t>".//span[@class='a-size-</w:t>
+      </w:r>
+      <w:r>
+        <w:rPr>
+          <w:rFonts w:hint="default" w:ascii="monospace" w:hAnsi="monospace" w:eastAsia="monospace" w:cs="monospace"/>
+          <w:color w:val="067D17"/>
+          <w:sz w:val="19"/>
+          <w:szCs w:val="19"/>
+          <w:shd w:val="clear" w:fill="FFFFFF"/>
+          <w:lang w:val="en-US"/>
+        </w:rPr>
+        <w:t>base</w:t>
+      </w:r>
+      <w:r>
+        <w:rPr>
+          <w:rFonts w:hint="default" w:ascii="monospace" w:hAnsi="monospace" w:eastAsia="monospace" w:cs="monospace"/>
+          <w:color w:val="067D17"/>
+          <w:sz w:val="19"/>
+          <w:szCs w:val="19"/>
+          <w:shd w:val="clear" w:fill="FFFFFF"/>
+        </w:rPr>
+        <w:t xml:space="preserve"> s-underline-text']"</w:t>
       </w:r>
       <w:r>
         <w:rPr>
@@ -1951,12 +1972,18 @@
       </w:pPr>
     </w:p>
     <w:p>
+      <w:pPr>
+        <w:rPr>
+          <w:rFonts w:hint="default"/>
+          <w:lang w:val="en-US"/>
+        </w:rPr>
+      </w:pPr>
       <w:r>
         <w:drawing>
           <wp:inline distT="0" distB="0" distL="114300" distR="114300">
             <wp:extent cx="5943600" cy="3343275"/>
             <wp:effectExtent l="0" t="0" r="0" b="9525"/>
-            <wp:docPr id="1" name="Picture 1"/>
+            <wp:docPr id="5" name="Picture 1"/>
             <wp:cNvGraphicFramePr>
               <a:graphicFrameLocks xmlns:a="http://schemas.openxmlformats.org/drawingml/2006/main" noChangeAspect="1"/>
             </wp:cNvGraphicFramePr>
@@ -1964,7 +1991,7 @@
               <a:graphicData uri="http://schemas.openxmlformats.org/drawingml/2006/picture">
                 <pic:pic xmlns:pic="http://schemas.openxmlformats.org/drawingml/2006/picture">
                   <pic:nvPicPr>
-                    <pic:cNvPr id="1" name="Picture 1"/>
+                    <pic:cNvPr id="5" name="Picture 1"/>
                     <pic:cNvPicPr>
                       <a:picLocks noChangeAspect="1"/>
                     </pic:cNvPicPr>
@@ -2016,7 +2043,7 @@
           <wp:inline distT="0" distB="0" distL="114300" distR="114300">
             <wp:extent cx="5943600" cy="3343275"/>
             <wp:effectExtent l="0" t="0" r="0" b="9525"/>
-            <wp:docPr id="5" name="Picture 2"/>
+            <wp:docPr id="6" name="Picture 2"/>
             <wp:cNvGraphicFramePr>
               <a:graphicFrameLocks xmlns:a="http://schemas.openxmlformats.org/drawingml/2006/main" noChangeAspect="1"/>
             </wp:cNvGraphicFramePr>
@@ -2024,7 +2051,7 @@
               <a:graphicData uri="http://schemas.openxmlformats.org/drawingml/2006/picture">
                 <pic:pic xmlns:pic="http://schemas.openxmlformats.org/drawingml/2006/picture">
                   <pic:nvPicPr>
-                    <pic:cNvPr id="5" name="Picture 2"/>
+                    <pic:cNvPr id="6" name="Picture 2"/>
                     <pic:cNvPicPr>
                       <a:picLocks noChangeAspect="1"/>
                     </pic:cNvPicPr>
@@ -2054,6 +2081,8 @@
           </wp:inline>
         </w:drawing>
       </w:r>
+      <w:bookmarkStart w:id="0" w:name="_GoBack"/>
+      <w:bookmarkEnd w:id="0"/>
     </w:p>
     <w:p>
       <w:pPr>
@@ -2354,8 +2383,6 @@
         </w:rPr>
         <w:t>Using DELETE to delete uploaded data.</w:t>
       </w:r>
-      <w:bookmarkStart w:id="0" w:name="_GoBack"/>
-      <w:bookmarkEnd w:id="0"/>
     </w:p>
     <w:sectPr>
       <w:pgSz w:w="12240" w:h="15840"/>
@@ -2513,7 +2540,7 @@
     <w:lsdException w:qFormat="1" w:unhideWhenUsed="0" w:uiPriority="10" w:semiHidden="0" w:name="Title"/>
     <w:lsdException w:uiPriority="99" w:name="Closing"/>
     <w:lsdException w:uiPriority="99" w:name="Signature"/>
-    <w:lsdException w:uiPriority="1" w:name="Default Paragraph Font"/>
+    <w:lsdException w:qFormat="1" w:uiPriority="1" w:name="Default Paragraph Font"/>
     <w:lsdException w:uiPriority="99" w:name="Body Text"/>
     <w:lsdException w:uiPriority="99" w:name="Body Text Indent"/>
     <w:lsdException w:uiPriority="99" w:name="List Continue"/>
@@ -2547,7 +2574,7 @@
     <w:lsdException w:uiPriority="99" w:name="HTML Code"/>
     <w:lsdException w:uiPriority="99" w:name="HTML Definition"/>
     <w:lsdException w:uiPriority="99" w:name="HTML Keyboard"/>
-    <w:lsdException w:uiPriority="99" w:name="HTML Preformatted"/>
+    <w:lsdException w:qFormat="1" w:uiPriority="99" w:name="HTML Preformatted"/>
     <w:lsdException w:uiPriority="99" w:name="HTML Sample"/>
     <w:lsdException w:uiPriority="99" w:name="HTML Typewriter"/>
     <w:lsdException w:uiPriority="99" w:name="HTML Variable"/>
@@ -2942,6 +2969,7 @@
     <w:name w:val="Default Paragraph Font"/>
     <w:semiHidden/>
     <w:unhideWhenUsed/>
+    <w:qFormat/>
     <w:uiPriority w:val="1"/>
   </w:style>
   <w:style w:type="table" w:default="1" w:styleId="12">
@@ -2962,6 +2990,7 @@
     <w:name w:val="HTML Preformatted"/>
     <w:semiHidden/>
     <w:unhideWhenUsed/>
+    <w:qFormat/>
     <w:uiPriority w:val="99"/>
     <w:pPr>
       <w:tabs>
@@ -3038,6 +3067,7 @@
     <w:name w:val="Heading 1 Char"/>
     <w:basedOn w:val="11"/>
     <w:link w:val="2"/>
+    <w:qFormat/>
     <w:uiPriority w:val="9"/>
     <w:rPr>
       <w:rFonts w:asciiTheme="majorHAnsi" w:hAnsiTheme="majorHAnsi" w:eastAsiaTheme="majorEastAsia" w:cstheme="majorBidi"/>
@@ -3051,6 +3081,7 @@
     <w:basedOn w:val="11"/>
     <w:link w:val="3"/>
     <w:semiHidden/>
+    <w:qFormat/>
     <w:uiPriority w:val="9"/>
     <w:rPr>
       <w:rFonts w:asciiTheme="majorHAnsi" w:hAnsiTheme="majorHAnsi" w:eastAsiaTheme="majorEastAsia" w:cstheme="majorBidi"/>
@@ -3064,6 +3095,7 @@
     <w:basedOn w:val="11"/>
     <w:link w:val="4"/>
     <w:semiHidden/>
+    <w:qFormat/>
     <w:uiPriority w:val="9"/>
     <w:rPr>
       <w:rFonts w:eastAsiaTheme="majorEastAsia" w:cstheme="majorBidi"/>
@@ -3077,6 +3109,7 @@
     <w:basedOn w:val="11"/>
     <w:link w:val="5"/>
     <w:semiHidden/>
+    <w:qFormat/>
     <w:uiPriority w:val="9"/>
     <w:rPr>
       <w:rFonts w:eastAsiaTheme="majorEastAsia" w:cstheme="majorBidi"/>
@@ -3101,6 +3134,7 @@
     <w:basedOn w:val="11"/>
     <w:link w:val="7"/>
     <w:semiHidden/>
+    <w:qFormat/>
     <w:uiPriority w:val="9"/>
     <w:rPr>
       <w:rFonts w:eastAsiaTheme="majorEastAsia" w:cstheme="majorBidi"/>
@@ -3162,6 +3196,7 @@
     <w:basedOn w:val="11"/>
     <w:link w:val="10"/>
     <w:semiHidden/>
+    <w:qFormat/>
     <w:uiPriority w:val="9"/>
     <w:rPr>
       <w:rFonts w:eastAsiaTheme="majorEastAsia" w:cstheme="majorBidi"/>
@@ -3239,6 +3274,7 @@
     <w:name w:val="Quote Char"/>
     <w:basedOn w:val="11"/>
     <w:link w:val="27"/>
+    <w:qFormat/>
     <w:uiPriority w:val="29"/>
     <w:rPr>
       <w:i/>
@@ -3301,6 +3337,7 @@
     <w:name w:val="Intense Quote Char"/>
     <w:basedOn w:val="11"/>
     <w:link w:val="31"/>
+    <w:qFormat/>
     <w:uiPriority w:val="30"/>
     <w:rPr>
       <w:i/>

</xml_diff>